<commit_message>
Changing the DB to Relational
</commit_message>
<xml_diff>
--- a/design.docx
+++ b/design.docx
@@ -69,7 +69,7 @@
           <w:szCs w:val="24"/>
           <w:rtl/>
         </w:rPr>
-        <w:t xml:space="preserve"> לא </w:t>
+        <w:t xml:space="preserve"> </w:t>
       </w:r>
       <w:proofErr w:type="spellStart"/>
       <w:r>
@@ -98,7 +98,7 @@
           <w:szCs w:val="24"/>
           <w:rtl/>
         </w:rPr>
-        <w:t>משתנה</w:t>
+        <w:t>קבועה</w:t>
       </w:r>
       <w:r>
         <w:rPr>
@@ -229,12 +229,38 @@
         </w:rPr>
         <w:t>ביצועים:</w:t>
       </w:r>
-      <w:r>
-        <w:rPr>
-          <w:rFonts w:cstheme="minorHAnsi"/>
-          <w:sz w:val="24"/>
-          <w:szCs w:val="24"/>
-          <w:u w:val="single"/>
+    </w:p>
+    <w:p>
+      <w:pPr>
+        <w:rPr>
+          <w:rFonts w:cstheme="minorHAnsi" w:hint="cs"/>
+          <w:sz w:val="24"/>
+          <w:szCs w:val="24"/>
+          <w:rtl/>
+        </w:rPr>
+      </w:pPr>
+      <w:r>
+        <w:rPr>
+          <w:rFonts w:cstheme="minorHAnsi" w:hint="cs"/>
+          <w:sz w:val="24"/>
+          <w:szCs w:val="24"/>
+          <w:rtl/>
+        </w:rPr>
+        <w:t xml:space="preserve">יצירת ומחיקת טבלה- </w:t>
+      </w:r>
+      <w:r>
+        <w:rPr>
+          <w:rFonts w:cstheme="minorHAnsi"/>
+          <w:sz w:val="24"/>
+          <w:szCs w:val="24"/>
+        </w:rPr>
+        <w:t>O(1)</w:t>
+      </w:r>
+      <w:r>
+        <w:rPr>
+          <w:rFonts w:cstheme="minorHAnsi"/>
+          <w:sz w:val="24"/>
+          <w:szCs w:val="24"/>
           <w:rtl/>
         </w:rPr>
         <w:br/>
@@ -246,7 +272,68 @@
           <w:szCs w:val="24"/>
           <w:rtl/>
         </w:rPr>
-        <w:t xml:space="preserve">הוספת שורה, מחיקה, עדכון - </w:t>
+        <w:t xml:space="preserve">הוספת שורה- </w:t>
+      </w:r>
+      <w:r>
+        <w:rPr>
+          <w:rFonts w:cstheme="minorHAnsi"/>
+          <w:sz w:val="24"/>
+          <w:szCs w:val="24"/>
+        </w:rPr>
+        <w:t>O(n)</w:t>
+      </w:r>
+      <w:r>
+        <w:rPr>
+          <w:rFonts w:cstheme="minorHAnsi"/>
+          <w:sz w:val="24"/>
+          <w:szCs w:val="24"/>
+        </w:rPr>
+        <w:br/>
+      </w:r>
+      <w:r>
+        <w:rPr>
+          <w:rFonts w:cstheme="minorHAnsi" w:hint="cs"/>
+          <w:sz w:val="24"/>
+          <w:szCs w:val="24"/>
+          <w:rtl/>
+        </w:rPr>
+        <w:t>מחיק</w:t>
+      </w:r>
+      <w:r>
+        <w:rPr>
+          <w:rFonts w:cstheme="minorHAnsi" w:hint="cs"/>
+          <w:sz w:val="24"/>
+          <w:szCs w:val="24"/>
+          <w:rtl/>
+        </w:rPr>
+        <w:t>ת שורה</w:t>
+      </w:r>
+      <w:r>
+        <w:rPr>
+          <w:rFonts w:cstheme="minorHAnsi" w:hint="cs"/>
+          <w:sz w:val="24"/>
+          <w:szCs w:val="24"/>
+          <w:rtl/>
+        </w:rPr>
+        <w:t xml:space="preserve"> </w:t>
+      </w:r>
+      <w:r>
+        <w:rPr>
+          <w:rFonts w:cstheme="minorHAnsi" w:hint="cs"/>
+          <w:sz w:val="24"/>
+          <w:szCs w:val="24"/>
+          <w:rtl/>
+        </w:rPr>
+        <w:t>ו</w:t>
+      </w:r>
+      <w:r>
+        <w:rPr>
+          <w:rFonts w:cstheme="minorHAnsi" w:hint="cs"/>
+          <w:sz w:val="24"/>
+          <w:szCs w:val="24"/>
+          <w:rtl/>
+        </w:rPr>
+        <w:t xml:space="preserve">עדכון - </w:t>
       </w:r>
       <w:r>
         <w:rPr>
@@ -651,7 +738,23 @@
           <w:sz w:val="24"/>
           <w:szCs w:val="24"/>
         </w:rPr>
-        <w:t>(1)</w:t>
+        <w:t>(</w:t>
+      </w:r>
+      <w:r>
+        <w:rPr>
+          <w:rFonts w:cstheme="minorHAnsi"/>
+          <w:sz w:val="24"/>
+          <w:szCs w:val="24"/>
+        </w:rPr>
+        <w:t>n</w:t>
+      </w:r>
+      <w:r>
+        <w:rPr>
+          <w:rFonts w:cstheme="minorHAnsi"/>
+          <w:sz w:val="24"/>
+          <w:szCs w:val="24"/>
+        </w:rPr>
+        <w:t>)</w:t>
       </w:r>
       <w:r>
         <w:rPr>
@@ -661,6 +764,24 @@
           <w:rtl/>
         </w:rPr>
         <w:t xml:space="preserve"> </w:t>
+      </w:r>
+      <w:r>
+        <w:rPr>
+          <w:rFonts w:cstheme="minorHAnsi"/>
+          <w:sz w:val="24"/>
+          <w:szCs w:val="24"/>
+          <w:rtl/>
+        </w:rPr>
+        <w:t>–</w:t>
+      </w:r>
+      <w:r>
+        <w:rPr>
+          <w:rFonts w:cstheme="minorHAnsi" w:hint="cs"/>
+          <w:sz w:val="24"/>
+          <w:szCs w:val="24"/>
+          <w:rtl/>
+        </w:rPr>
+        <w:t xml:space="preserve"> מספר העמודות</w:t>
       </w:r>
     </w:p>
     <w:p>
@@ -685,7 +806,6 @@
           <w:rFonts w:cstheme="minorHAnsi"/>
           <w:sz w:val="24"/>
           <w:szCs w:val="24"/>
-          <w:rtl/>
         </w:rPr>
       </w:pPr>
       <w:r>
@@ -766,7 +886,7 @@
       <w:pPr>
         <w:pStyle w:val="a5"/>
         <w:rPr>
-          <w:rFonts w:cstheme="minorHAnsi"/>
+          <w:rFonts w:cstheme="minorHAnsi" w:hint="cs"/>
           <w:sz w:val="24"/>
           <w:szCs w:val="24"/>
           <w:rtl/>
@@ -796,7 +916,7 @@
           <w:szCs w:val="24"/>
           <w:rtl/>
         </w:rPr>
-        <w:t>חיפוש רשומות העונות על תנאים מסוימים בטבלה:</w:t>
+        <w:t>עדכון רשומה-</w:t>
       </w:r>
       <w:r>
         <w:rPr>
@@ -814,7 +934,7 @@
           <w:szCs w:val="24"/>
           <w:rtl/>
         </w:rPr>
-        <w:t>מעבר על המפתחות (המזהים)  ובדיקת קיום התנאי.</w:t>
+        <w:t>לעדכן במילון את הערכים שהמפתח שלהם הוא הנתון</w:t>
       </w:r>
       <w:r>
         <w:rPr>
@@ -833,40 +953,7 @@
           <w:u w:val="single"/>
           <w:rtl/>
         </w:rPr>
-        <w:t>סיבוכיות זמן</w:t>
-      </w:r>
-      <w:r>
-        <w:rPr>
-          <w:rFonts w:cstheme="minorHAnsi" w:hint="cs"/>
-          <w:sz w:val="24"/>
-          <w:szCs w:val="24"/>
-          <w:rtl/>
-        </w:rPr>
-        <w:t xml:space="preserve">: </w:t>
-      </w:r>
-      <w:r>
-        <w:rPr>
-          <w:rFonts w:cstheme="minorHAnsi"/>
-          <w:sz w:val="24"/>
-          <w:szCs w:val="24"/>
-        </w:rPr>
-        <w:t>O(</w:t>
-      </w:r>
-      <w:r>
-        <w:rPr>
-          <w:rFonts w:cstheme="minorHAnsi"/>
-          <w:sz w:val="24"/>
-          <w:szCs w:val="24"/>
-        </w:rPr>
-        <w:t>n</w:t>
-      </w:r>
-      <w:r>
-        <w:rPr>
-          <w:rFonts w:cstheme="minorHAnsi"/>
-          <w:sz w:val="24"/>
-          <w:szCs w:val="24"/>
-        </w:rPr>
-        <w:t>)</w:t>
+        <w:t>סיבוכיות זמן:</w:t>
       </w:r>
       <w:r>
         <w:rPr>
@@ -882,6 +969,23 @@
           <w:rFonts w:cstheme="minorHAnsi"/>
           <w:sz w:val="24"/>
           <w:szCs w:val="24"/>
+        </w:rPr>
+        <w:t>O(n)</w:t>
+      </w:r>
+      <w:r>
+        <w:rPr>
+          <w:rFonts w:cstheme="minorHAnsi" w:hint="cs"/>
+          <w:sz w:val="24"/>
+          <w:szCs w:val="24"/>
+          <w:rtl/>
+        </w:rPr>
+        <w:t xml:space="preserve"> </w:t>
+      </w:r>
+      <w:r>
+        <w:rPr>
+          <w:rFonts w:cstheme="minorHAnsi"/>
+          <w:sz w:val="24"/>
+          <w:szCs w:val="24"/>
           <w:rtl/>
         </w:rPr>
         <w:t>–</w:t>
@@ -893,15 +997,149 @@
           <w:szCs w:val="24"/>
           <w:rtl/>
         </w:rPr>
-        <w:t xml:space="preserve"> (מספר השורות)</w:t>
+        <w:t xml:space="preserve"> מספר העמודות</w:t>
       </w:r>
     </w:p>
     <w:p>
       <w:pPr>
-        <w:rPr>
-          <w:rFonts w:cstheme="minorHAnsi"/>
-          <w:sz w:val="28"/>
-          <w:szCs w:val="28"/>
+        <w:pStyle w:val="a5"/>
+        <w:rPr>
+          <w:rFonts w:cstheme="minorHAnsi"/>
+          <w:sz w:val="24"/>
+          <w:szCs w:val="24"/>
+          <w:rtl/>
+        </w:rPr>
+      </w:pPr>
+    </w:p>
+    <w:p>
+      <w:pPr>
+        <w:pStyle w:val="a5"/>
+        <w:numPr>
+          <w:ilvl w:val="0"/>
+          <w:numId w:val="1"/>
+        </w:numPr>
+        <w:rPr>
+          <w:rFonts w:cstheme="minorHAnsi"/>
+          <w:sz w:val="24"/>
+          <w:szCs w:val="24"/>
+          <w:rtl/>
+        </w:rPr>
+      </w:pPr>
+      <w:r>
+        <w:rPr>
+          <w:rFonts w:cstheme="minorHAnsi" w:hint="cs"/>
+          <w:b/>
+          <w:bCs/>
+          <w:sz w:val="24"/>
+          <w:szCs w:val="24"/>
+          <w:rtl/>
+        </w:rPr>
+        <w:t>חיפוש רשומות העונות על תנאים מסוימים בטבלה:</w:t>
+      </w:r>
+      <w:r>
+        <w:rPr>
+          <w:rFonts w:cstheme="minorHAnsi"/>
+          <w:sz w:val="24"/>
+          <w:szCs w:val="24"/>
+          <w:rtl/>
+        </w:rPr>
+        <w:br/>
+      </w:r>
+      <w:r>
+        <w:rPr>
+          <w:rFonts w:cstheme="minorHAnsi" w:hint="cs"/>
+          <w:sz w:val="24"/>
+          <w:szCs w:val="24"/>
+          <w:rtl/>
+        </w:rPr>
+        <w:t>מעבר על המפתחות (המזהים)  ובדיקת קיום התנאי.</w:t>
+      </w:r>
+      <w:r>
+        <w:rPr>
+          <w:rFonts w:cstheme="minorHAnsi"/>
+          <w:sz w:val="24"/>
+          <w:szCs w:val="24"/>
+          <w:rtl/>
+        </w:rPr>
+        <w:br/>
+      </w:r>
+      <w:r>
+        <w:rPr>
+          <w:rFonts w:cstheme="minorHAnsi" w:hint="cs"/>
+          <w:sz w:val="24"/>
+          <w:szCs w:val="24"/>
+          <w:u w:val="single"/>
+          <w:rtl/>
+        </w:rPr>
+        <w:t>סיבוכיות זמן</w:t>
+      </w:r>
+      <w:r>
+        <w:rPr>
+          <w:rFonts w:cstheme="minorHAnsi" w:hint="cs"/>
+          <w:sz w:val="24"/>
+          <w:szCs w:val="24"/>
+          <w:rtl/>
+        </w:rPr>
+        <w:t xml:space="preserve">: </w:t>
+      </w:r>
+      <w:r>
+        <w:rPr>
+          <w:rFonts w:cstheme="minorHAnsi"/>
+          <w:sz w:val="24"/>
+          <w:szCs w:val="24"/>
+        </w:rPr>
+        <w:t>O(</w:t>
+      </w:r>
+      <w:r>
+        <w:rPr>
+          <w:rFonts w:cstheme="minorHAnsi"/>
+          <w:sz w:val="24"/>
+          <w:szCs w:val="24"/>
+        </w:rPr>
+        <w:t>n</w:t>
+      </w:r>
+      <w:r>
+        <w:rPr>
+          <w:rFonts w:cstheme="minorHAnsi"/>
+          <w:sz w:val="24"/>
+          <w:szCs w:val="24"/>
+        </w:rPr>
+        <w:t>)</w:t>
+      </w:r>
+      <w:r>
+        <w:rPr>
+          <w:rFonts w:cstheme="minorHAnsi" w:hint="cs"/>
+          <w:sz w:val="24"/>
+          <w:szCs w:val="24"/>
+          <w:rtl/>
+        </w:rPr>
+        <w:t xml:space="preserve"> </w:t>
+      </w:r>
+      <w:r>
+        <w:rPr>
+          <w:rFonts w:cstheme="minorHAnsi"/>
+          <w:sz w:val="24"/>
+          <w:szCs w:val="24"/>
+          <w:rtl/>
+        </w:rPr>
+        <w:t>–</w:t>
+      </w:r>
+      <w:r>
+        <w:rPr>
+          <w:rFonts w:cstheme="minorHAnsi" w:hint="cs"/>
+          <w:sz w:val="24"/>
+          <w:szCs w:val="24"/>
+          <w:rtl/>
+        </w:rPr>
+        <w:t xml:space="preserve"> (מספר השורות)</w:t>
+      </w:r>
+    </w:p>
+    <w:p>
+      <w:pPr>
+        <w:rPr>
+          <w:rFonts w:cstheme="minorHAnsi" w:hint="cs"/>
+          <w:sz w:val="24"/>
+          <w:szCs w:val="24"/>
           <w:rtl/>
         </w:rPr>
       </w:pPr>
@@ -914,526 +1152,268 @@
           <w:szCs w:val="28"/>
           <w:rtl/>
         </w:rPr>
-        <w:t>גמישות:</w:t>
-      </w:r>
-      <w:r>
-        <w:rPr>
-          <w:rFonts w:cstheme="minorHAnsi"/>
-          <w:sz w:val="28"/>
-          <w:szCs w:val="28"/>
-          <w:u w:val="single"/>
-          <w:rtl/>
-        </w:rPr>
-        <w:br/>
-      </w:r>
-      <w:r>
-        <w:rPr>
-          <w:rFonts w:cstheme="minorHAnsi" w:hint="cs"/>
-          <w:sz w:val="24"/>
-          <w:szCs w:val="24"/>
-        </w:rPr>
-        <w:t>DB</w:t>
-      </w:r>
-      <w:r>
-        <w:rPr>
-          <w:rFonts w:cstheme="minorHAnsi" w:hint="cs"/>
-          <w:sz w:val="24"/>
-          <w:szCs w:val="24"/>
-          <w:rtl/>
-        </w:rPr>
-        <w:t xml:space="preserve"> לא </w:t>
-      </w:r>
-      <w:proofErr w:type="spellStart"/>
-      <w:r>
-        <w:rPr>
-          <w:rFonts w:cstheme="minorHAnsi" w:hint="cs"/>
-          <w:sz w:val="24"/>
-          <w:szCs w:val="24"/>
-          <w:rtl/>
-        </w:rPr>
-        <w:t>רלציוני</w:t>
-      </w:r>
-      <w:proofErr w:type="spellEnd"/>
-      <w:r>
-        <w:rPr>
-          <w:rFonts w:cstheme="minorHAnsi" w:hint="cs"/>
-          <w:sz w:val="24"/>
-          <w:szCs w:val="24"/>
-          <w:rtl/>
-        </w:rPr>
-        <w:t xml:space="preserve"> </w:t>
-      </w:r>
-      <w:r>
-        <w:rPr>
-          <w:rFonts w:cstheme="minorHAnsi"/>
-          <w:sz w:val="24"/>
-          <w:szCs w:val="24"/>
-          <w:rtl/>
-        </w:rPr>
-        <w:t>–</w:t>
-      </w:r>
-      <w:r>
-        <w:rPr>
-          <w:rFonts w:cstheme="minorHAnsi" w:hint="cs"/>
-          <w:sz w:val="24"/>
-          <w:szCs w:val="24"/>
-          <w:rtl/>
-        </w:rPr>
-        <w:t xml:space="preserve"> מאפשר הכנסת שורות עם שדות בצורה גמישה.</w:t>
-      </w:r>
-    </w:p>
-    <w:p>
-      <w:pPr>
-        <w:rPr>
-          <w:rFonts w:cstheme="minorHAnsi" w:hint="cs"/>
-          <w:sz w:val="28"/>
-          <w:szCs w:val="28"/>
-          <w:rtl/>
-        </w:rPr>
-      </w:pPr>
-      <w:r>
-        <w:rPr>
-          <w:rFonts w:cstheme="minorHAnsi" w:hint="cs"/>
+        <w:lastRenderedPageBreak/>
+        <w:t>יתרונות:</w:t>
+      </w:r>
+      <w:r>
+        <w:rPr>
+          <w:rFonts w:cstheme="minorHAnsi"/>
           <w:b/>
           <w:bCs/>
           <w:sz w:val="28"/>
           <w:szCs w:val="28"/>
           <w:rtl/>
         </w:rPr>
-        <w:t>יתרונות:</w:t>
-      </w:r>
-      <w:r>
-        <w:rPr>
-          <w:rFonts w:cstheme="minorHAnsi"/>
+        <w:br/>
+      </w:r>
+      <w:r>
+        <w:rPr>
+          <w:rFonts w:cstheme="minorHAnsi" w:hint="cs"/>
+          <w:sz w:val="24"/>
+          <w:szCs w:val="24"/>
+        </w:rPr>
+        <w:sym w:font="Wingdings" w:char="F09F"/>
+      </w:r>
+      <w:r>
+        <w:rPr>
+          <w:rFonts w:cstheme="minorHAnsi" w:hint="cs"/>
+          <w:sz w:val="24"/>
+          <w:szCs w:val="24"/>
+          <w:rtl/>
+        </w:rPr>
+        <w:t xml:space="preserve">  </w:t>
+      </w:r>
+      <w:r>
+        <w:rPr>
+          <w:rFonts w:cstheme="minorHAnsi" w:hint="cs"/>
+          <w:sz w:val="24"/>
+          <w:szCs w:val="24"/>
+          <w:rtl/>
+        </w:rPr>
+        <w:t xml:space="preserve">שימוש בקובץ </w:t>
+      </w:r>
+      <w:r>
+        <w:rPr>
+          <w:rFonts w:cstheme="minorHAnsi"/>
+          <w:sz w:val="24"/>
+          <w:szCs w:val="24"/>
+        </w:rPr>
+        <w:t>shelve</w:t>
+      </w:r>
+      <w:r>
+        <w:rPr>
+          <w:rFonts w:cstheme="minorHAnsi" w:hint="cs"/>
+          <w:sz w:val="24"/>
+          <w:szCs w:val="24"/>
+          <w:rtl/>
+        </w:rPr>
+        <w:t xml:space="preserve"> </w:t>
+      </w:r>
+      <w:r>
+        <w:rPr>
+          <w:rFonts w:cstheme="minorHAnsi"/>
+          <w:sz w:val="24"/>
+          <w:szCs w:val="24"/>
+          <w:rtl/>
+        </w:rPr>
+        <w:t>–</w:t>
+      </w:r>
+      <w:r>
+        <w:rPr>
+          <w:rFonts w:cstheme="minorHAnsi" w:hint="cs"/>
+          <w:sz w:val="24"/>
+          <w:szCs w:val="24"/>
+          <w:rtl/>
+        </w:rPr>
+        <w:t xml:space="preserve"> חיסכון במקום.</w:t>
+      </w:r>
+      <w:r>
+        <w:rPr>
+          <w:rFonts w:cstheme="minorHAnsi"/>
+          <w:sz w:val="28"/>
+          <w:szCs w:val="28"/>
+          <w:rtl/>
+        </w:rPr>
+        <w:br/>
+      </w:r>
+      <w:r>
+        <w:rPr>
+          <w:rFonts w:cstheme="minorHAnsi" w:hint="cs"/>
+          <w:sz w:val="24"/>
+          <w:szCs w:val="24"/>
+        </w:rPr>
+        <w:sym w:font="Wingdings" w:char="F09F"/>
+      </w:r>
+      <w:r>
+        <w:rPr>
+          <w:rFonts w:cstheme="minorHAnsi" w:hint="cs"/>
+          <w:sz w:val="24"/>
+          <w:szCs w:val="24"/>
+          <w:rtl/>
+        </w:rPr>
+        <w:t xml:space="preserve">  </w:t>
+      </w:r>
+      <w:r>
+        <w:rPr>
+          <w:rFonts w:cstheme="minorHAnsi" w:hint="cs"/>
+          <w:sz w:val="24"/>
+          <w:szCs w:val="24"/>
+          <w:rtl/>
+        </w:rPr>
+        <w:t xml:space="preserve">פעולות </w:t>
+      </w:r>
+      <w:r>
+        <w:rPr>
+          <w:rFonts w:cstheme="minorHAnsi" w:hint="cs"/>
+          <w:sz w:val="24"/>
+          <w:szCs w:val="24"/>
+        </w:rPr>
+        <w:t>CREATE READ DELETE</w:t>
+      </w:r>
+      <w:r>
+        <w:rPr>
+          <w:rFonts w:cstheme="minorHAnsi" w:hint="cs"/>
+          <w:sz w:val="24"/>
+          <w:szCs w:val="24"/>
+          <w:rtl/>
+        </w:rPr>
+        <w:t xml:space="preserve"> בזמן קבוע.</w:t>
+      </w:r>
+      <w:bookmarkStart w:id="0" w:name="_GoBack"/>
+      <w:bookmarkEnd w:id="0"/>
+      <w:r>
+        <w:rPr>
+          <w:rFonts w:cstheme="minorHAnsi"/>
+          <w:sz w:val="24"/>
+          <w:szCs w:val="24"/>
+          <w:rtl/>
+        </w:rPr>
+        <w:br/>
+      </w:r>
+    </w:p>
+    <w:p>
+      <w:pPr>
+        <w:rPr>
+          <w:rFonts w:cstheme="minorHAnsi"/>
+          <w:sz w:val="28"/>
+          <w:szCs w:val="28"/>
+          <w:rtl/>
+        </w:rPr>
+      </w:pPr>
+      <w:r>
+        <w:rPr>
+          <w:rFonts w:cstheme="minorHAnsi" w:hint="cs"/>
           <w:b/>
           <w:bCs/>
           <w:sz w:val="28"/>
           <w:szCs w:val="28"/>
           <w:rtl/>
         </w:rPr>
-        <w:br/>
-      </w:r>
-      <w:r>
-        <w:rPr>
-          <w:rFonts w:cstheme="minorHAnsi" w:hint="cs"/>
-          <w:sz w:val="24"/>
-          <w:szCs w:val="24"/>
-        </w:rPr>
-        <w:sym w:font="Wingdings" w:char="F09F"/>
-      </w:r>
-      <w:r>
-        <w:rPr>
-          <w:rFonts w:cstheme="minorHAnsi" w:hint="cs"/>
-          <w:sz w:val="24"/>
-          <w:szCs w:val="24"/>
-          <w:rtl/>
-        </w:rPr>
-        <w:t xml:space="preserve">  </w:t>
-      </w:r>
-      <w:r>
-        <w:rPr>
-          <w:rFonts w:cstheme="minorHAnsi" w:hint="cs"/>
-          <w:sz w:val="24"/>
-          <w:szCs w:val="24"/>
-          <w:rtl/>
-        </w:rPr>
-        <w:t xml:space="preserve">שימוש בקובץ </w:t>
-      </w:r>
-      <w:r>
-        <w:rPr>
-          <w:rFonts w:cstheme="minorHAnsi"/>
-          <w:sz w:val="24"/>
-          <w:szCs w:val="24"/>
-        </w:rPr>
-        <w:t>shelve</w:t>
-      </w:r>
-      <w:r>
-        <w:rPr>
-          <w:rFonts w:cstheme="minorHAnsi" w:hint="cs"/>
-          <w:sz w:val="24"/>
-          <w:szCs w:val="24"/>
-          <w:rtl/>
-        </w:rPr>
-        <w:t xml:space="preserve"> </w:t>
-      </w:r>
-      <w:r>
-        <w:rPr>
-          <w:rFonts w:cstheme="minorHAnsi"/>
-          <w:sz w:val="24"/>
-          <w:szCs w:val="24"/>
-          <w:rtl/>
-        </w:rPr>
-        <w:t>–</w:t>
-      </w:r>
-      <w:r>
-        <w:rPr>
-          <w:rFonts w:cstheme="minorHAnsi" w:hint="cs"/>
-          <w:sz w:val="24"/>
-          <w:szCs w:val="24"/>
-          <w:rtl/>
-        </w:rPr>
-        <w:t xml:space="preserve"> חיסכון במקום.</w:t>
-      </w:r>
-      <w:r>
-        <w:rPr>
-          <w:rFonts w:cstheme="minorHAnsi"/>
-          <w:sz w:val="28"/>
-          <w:szCs w:val="28"/>
-          <w:rtl/>
-        </w:rPr>
-        <w:br/>
-      </w:r>
-      <w:r>
-        <w:rPr>
-          <w:rFonts w:cstheme="minorHAnsi" w:hint="cs"/>
-          <w:sz w:val="24"/>
-          <w:szCs w:val="24"/>
-        </w:rPr>
-        <w:sym w:font="Wingdings" w:char="F09F"/>
-      </w:r>
-      <w:r>
-        <w:rPr>
-          <w:rFonts w:cstheme="minorHAnsi" w:hint="cs"/>
-          <w:sz w:val="24"/>
-          <w:szCs w:val="24"/>
-          <w:rtl/>
-        </w:rPr>
-        <w:t xml:space="preserve">  </w:t>
-      </w:r>
-      <w:r>
-        <w:rPr>
-          <w:rFonts w:cstheme="minorHAnsi" w:hint="cs"/>
-          <w:sz w:val="24"/>
-          <w:szCs w:val="24"/>
-          <w:rtl/>
-        </w:rPr>
-        <w:t xml:space="preserve">פעולות </w:t>
-      </w:r>
-      <w:r>
-        <w:rPr>
-          <w:rFonts w:cstheme="minorHAnsi" w:hint="cs"/>
-          <w:sz w:val="24"/>
-          <w:szCs w:val="24"/>
-        </w:rPr>
-        <w:t>CRUD</w:t>
-      </w:r>
-      <w:r>
-        <w:rPr>
-          <w:rFonts w:cstheme="minorHAnsi" w:hint="cs"/>
-          <w:sz w:val="24"/>
-          <w:szCs w:val="24"/>
-          <w:rtl/>
-        </w:rPr>
-        <w:t xml:space="preserve"> בזמן קבוע.</w:t>
-      </w:r>
-      <w:r>
-        <w:rPr>
-          <w:rFonts w:cstheme="minorHAnsi"/>
-          <w:sz w:val="24"/>
-          <w:szCs w:val="24"/>
-          <w:rtl/>
-        </w:rPr>
-        <w:br/>
-      </w:r>
-      <w:r>
-        <w:rPr>
-          <w:rFonts w:cstheme="minorHAnsi" w:hint="cs"/>
-          <w:sz w:val="24"/>
-          <w:szCs w:val="24"/>
-        </w:rPr>
-        <w:lastRenderedPageBreak/>
-        <w:sym w:font="Wingdings" w:char="F09F"/>
-      </w:r>
-      <w:r>
-        <w:rPr>
-          <w:rFonts w:cstheme="minorHAnsi" w:hint="cs"/>
-          <w:sz w:val="24"/>
-          <w:szCs w:val="24"/>
-          <w:rtl/>
-        </w:rPr>
-        <w:t xml:space="preserve">  </w:t>
-      </w:r>
-      <w:r>
-        <w:rPr>
-          <w:rFonts w:cstheme="minorHAnsi" w:hint="cs"/>
-          <w:sz w:val="24"/>
-          <w:szCs w:val="24"/>
-          <w:rtl/>
-        </w:rPr>
-        <w:t xml:space="preserve">הוספת עמודה </w:t>
-      </w:r>
-      <w:r>
-        <w:rPr>
-          <w:rFonts w:cstheme="minorHAnsi"/>
-          <w:sz w:val="24"/>
-          <w:szCs w:val="24"/>
-          <w:rtl/>
-        </w:rPr>
-        <w:t>–</w:t>
-      </w:r>
-      <w:r>
-        <w:rPr>
-          <w:rFonts w:cstheme="minorHAnsi" w:hint="cs"/>
-          <w:sz w:val="24"/>
-          <w:szCs w:val="24"/>
-          <w:rtl/>
-        </w:rPr>
-        <w:t xml:space="preserve"> </w:t>
-      </w:r>
-      <w:r>
-        <w:rPr>
-          <w:rFonts w:cstheme="minorHAnsi" w:hint="cs"/>
-          <w:sz w:val="24"/>
-          <w:szCs w:val="24"/>
-          <w:rtl/>
-        </w:rPr>
-        <w:t xml:space="preserve">ה </w:t>
-      </w:r>
-      <w:r>
-        <w:rPr>
-          <w:rFonts w:cstheme="minorHAnsi"/>
-          <w:sz w:val="24"/>
-          <w:szCs w:val="24"/>
-        </w:rPr>
-        <w:t xml:space="preserve"> </w:t>
-      </w:r>
-      <w:r>
-        <w:rPr>
-          <w:rFonts w:cstheme="minorHAnsi" w:hint="cs"/>
-          <w:sz w:val="24"/>
-          <w:szCs w:val="24"/>
-        </w:rPr>
-        <w:t>DB</w:t>
-      </w:r>
-      <w:r>
-        <w:rPr>
-          <w:rFonts w:cstheme="minorHAnsi" w:hint="cs"/>
-          <w:sz w:val="24"/>
-          <w:szCs w:val="24"/>
-          <w:rtl/>
-        </w:rPr>
-        <w:t xml:space="preserve">לא </w:t>
-      </w:r>
-      <w:proofErr w:type="spellStart"/>
-      <w:r>
-        <w:rPr>
-          <w:rFonts w:cstheme="minorHAnsi" w:hint="cs"/>
-          <w:sz w:val="24"/>
-          <w:szCs w:val="24"/>
-          <w:rtl/>
-        </w:rPr>
-        <w:t>רלציוני</w:t>
-      </w:r>
-      <w:proofErr w:type="spellEnd"/>
-      <w:r>
-        <w:rPr>
-          <w:rFonts w:cstheme="minorHAnsi" w:hint="cs"/>
-          <w:sz w:val="24"/>
-          <w:szCs w:val="24"/>
-          <w:rtl/>
-        </w:rPr>
-        <w:t xml:space="preserve"> ולכן סיבוכיות זמן </w:t>
-      </w:r>
-      <w:r>
-        <w:rPr>
-          <w:rFonts w:cstheme="minorHAnsi" w:hint="cs"/>
-          <w:sz w:val="24"/>
-          <w:szCs w:val="24"/>
-        </w:rPr>
-        <w:t>O</w:t>
-      </w:r>
-      <w:r>
-        <w:rPr>
-          <w:rFonts w:cstheme="minorHAnsi"/>
-          <w:sz w:val="24"/>
-          <w:szCs w:val="24"/>
-        </w:rPr>
-        <w:t>(1)</w:t>
-      </w:r>
-      <w:r>
-        <w:rPr>
-          <w:rFonts w:cstheme="minorHAnsi"/>
-          <w:sz w:val="24"/>
-          <w:szCs w:val="24"/>
-          <w:rtl/>
-        </w:rPr>
-        <w:br/>
-      </w:r>
-    </w:p>
-    <w:p>
-      <w:pPr>
-        <w:rPr>
-          <w:rFonts w:cstheme="minorHAnsi"/>
-          <w:sz w:val="28"/>
-          <w:szCs w:val="28"/>
-          <w:rtl/>
-        </w:rPr>
-      </w:pPr>
-      <w:r>
-        <w:rPr>
-          <w:rFonts w:cstheme="minorHAnsi" w:hint="cs"/>
+        <w:t>חסרונות:</w:t>
+      </w:r>
+      <w:r>
+        <w:rPr>
+          <w:rFonts w:cstheme="minorHAnsi"/>
           <w:b/>
           <w:bCs/>
           <w:sz w:val="28"/>
           <w:szCs w:val="28"/>
           <w:rtl/>
         </w:rPr>
-        <w:t>חסרונות:</w:t>
-      </w:r>
-      <w:r>
-        <w:rPr>
-          <w:rFonts w:cstheme="minorHAnsi"/>
-          <w:b/>
-          <w:bCs/>
+        <w:br/>
+      </w:r>
+      <w:r>
+        <w:rPr>
+          <w:rFonts w:cstheme="minorHAnsi"/>
+          <w:sz w:val="24"/>
+          <w:szCs w:val="24"/>
+        </w:rPr>
+        <w:t>shelve</w:t>
+      </w:r>
+      <w:r>
+        <w:rPr>
+          <w:rFonts w:cstheme="minorHAnsi"/>
+          <w:sz w:val="24"/>
+          <w:szCs w:val="24"/>
+        </w:rPr>
+        <w:t xml:space="preserve">  </w:t>
+      </w:r>
+      <w:r>
+        <w:rPr>
+          <w:rFonts w:cstheme="minorHAnsi"/>
+          <w:sz w:val="24"/>
+          <w:szCs w:val="24"/>
+        </w:rPr>
+        <w:sym w:font="Wingdings" w:char="F09F"/>
+      </w:r>
+      <w:r>
+        <w:rPr>
+          <w:rFonts w:cstheme="minorHAnsi" w:hint="cs"/>
+          <w:sz w:val="24"/>
+          <w:szCs w:val="24"/>
+          <w:rtl/>
+        </w:rPr>
+        <w:t xml:space="preserve"> נתמך רק בשפת </w:t>
+      </w:r>
+      <w:r>
+        <w:rPr>
+          <w:rFonts w:cstheme="minorHAnsi"/>
+          <w:sz w:val="24"/>
+          <w:szCs w:val="24"/>
+        </w:rPr>
+        <w:t>python</w:t>
+      </w:r>
+      <w:r>
+        <w:rPr>
+          <w:rFonts w:cstheme="minorHAnsi" w:hint="cs"/>
+          <w:sz w:val="24"/>
+          <w:szCs w:val="24"/>
+          <w:rtl/>
+        </w:rPr>
+        <w:t>.</w:t>
+      </w:r>
+      <w:r>
+        <w:rPr>
+          <w:rFonts w:cstheme="minorHAnsi"/>
+          <w:sz w:val="24"/>
+          <w:szCs w:val="24"/>
+          <w:rtl/>
+        </w:rPr>
+        <w:br/>
+      </w:r>
+      <w:r>
+        <w:rPr>
+          <w:rFonts w:cstheme="minorHAnsi" w:hint="cs"/>
+          <w:sz w:val="24"/>
+          <w:szCs w:val="24"/>
+        </w:rPr>
+        <w:sym w:font="Wingdings" w:char="F09F"/>
+      </w:r>
+      <w:r>
+        <w:rPr>
+          <w:rFonts w:cstheme="minorHAnsi" w:hint="cs"/>
+          <w:sz w:val="24"/>
+          <w:szCs w:val="24"/>
+          <w:rtl/>
+        </w:rPr>
+        <w:t xml:space="preserve">  </w:t>
+      </w:r>
+      <w:r>
+        <w:rPr>
+          <w:rFonts w:cstheme="minorHAnsi" w:hint="cs"/>
+          <w:sz w:val="24"/>
+          <w:szCs w:val="24"/>
+          <w:rtl/>
+        </w:rPr>
+        <w:t>במידה ונרצה לחלק את הקובץ של הטבלה לתתי קבצים -  יהיה מסובך.</w:t>
+      </w:r>
+    </w:p>
+    <w:p>
+      <w:pPr>
+        <w:rPr>
+          <w:rFonts w:cstheme="minorHAnsi"/>
           <w:sz w:val="28"/>
           <w:szCs w:val="28"/>
-          <w:rtl/>
-        </w:rPr>
-        <w:br/>
-      </w:r>
-      <w:r>
-        <w:rPr>
-          <w:rFonts w:cstheme="minorHAnsi"/>
-          <w:sz w:val="24"/>
-          <w:szCs w:val="24"/>
-        </w:rPr>
-        <w:t>shelve</w:t>
-      </w:r>
-      <w:r>
-        <w:rPr>
-          <w:rFonts w:cstheme="minorHAnsi"/>
-          <w:sz w:val="24"/>
-          <w:szCs w:val="24"/>
-        </w:rPr>
-        <w:t xml:space="preserve">  </w:t>
-      </w:r>
-      <w:r>
-        <w:rPr>
-          <w:rFonts w:cstheme="minorHAnsi"/>
-          <w:sz w:val="24"/>
-          <w:szCs w:val="24"/>
-        </w:rPr>
-        <w:sym w:font="Wingdings" w:char="F09F"/>
-      </w:r>
-      <w:r>
-        <w:rPr>
-          <w:rFonts w:cstheme="minorHAnsi" w:hint="cs"/>
-          <w:sz w:val="24"/>
-          <w:szCs w:val="24"/>
-          <w:rtl/>
-        </w:rPr>
-        <w:t xml:space="preserve"> נתמך רק בשפת </w:t>
-      </w:r>
-      <w:r>
-        <w:rPr>
-          <w:rFonts w:cstheme="minorHAnsi"/>
-          <w:sz w:val="24"/>
-          <w:szCs w:val="24"/>
-        </w:rPr>
-        <w:t>python</w:t>
-      </w:r>
-      <w:r>
-        <w:rPr>
-          <w:rFonts w:cstheme="minorHAnsi" w:hint="cs"/>
-          <w:sz w:val="24"/>
-          <w:szCs w:val="24"/>
-          <w:rtl/>
-        </w:rPr>
-        <w:t>.</w:t>
-      </w:r>
-      <w:r>
-        <w:rPr>
-          <w:rFonts w:cstheme="minorHAnsi"/>
-          <w:sz w:val="24"/>
-          <w:szCs w:val="24"/>
-          <w:rtl/>
-        </w:rPr>
-        <w:br/>
-      </w:r>
-      <w:r>
-        <w:rPr>
-          <w:rFonts w:cstheme="minorHAnsi" w:hint="cs"/>
-          <w:sz w:val="24"/>
-          <w:szCs w:val="24"/>
-        </w:rPr>
-        <w:sym w:font="Wingdings" w:char="F09F"/>
-      </w:r>
-      <w:r>
-        <w:rPr>
-          <w:rFonts w:cstheme="minorHAnsi" w:hint="cs"/>
-          <w:sz w:val="24"/>
-          <w:szCs w:val="24"/>
-          <w:rtl/>
-        </w:rPr>
-        <w:t xml:space="preserve">  </w:t>
-      </w:r>
-      <w:r>
-        <w:rPr>
-          <w:rFonts w:cstheme="minorHAnsi" w:hint="cs"/>
-          <w:sz w:val="24"/>
-          <w:szCs w:val="24"/>
-          <w:rtl/>
-        </w:rPr>
-        <w:t>במידה ונרצה לחלק את הקובץ של הטבלה לתתי קבצים -  יהיה מסובך.</w:t>
-      </w:r>
-    </w:p>
-    <w:p>
-      <w:pPr>
-        <w:rPr>
-          <w:rFonts w:cstheme="minorHAnsi"/>
-          <w:sz w:val="28"/>
-          <w:szCs w:val="28"/>
-          <w:rtl/>
-        </w:rPr>
-      </w:pPr>
-      <w:bookmarkStart w:id="0" w:name="_GoBack"/>
-      <w:bookmarkEnd w:id="0"/>
-      <w:r>
-        <w:rPr>
-          <w:rFonts w:cstheme="minorHAnsi"/>
-          <w:sz w:val="28"/>
-          <w:szCs w:val="28"/>
-          <w:rtl/>
-        </w:rPr>
-        <w:br/>
-      </w:r>
-      <w:r>
-        <w:rPr>
-          <w:rFonts w:cstheme="minorHAnsi"/>
-          <w:sz w:val="28"/>
-          <w:szCs w:val="28"/>
-          <w:rtl/>
-        </w:rPr>
-        <w:br/>
-      </w:r>
-    </w:p>
-    <w:p>
-      <w:pPr>
-        <w:rPr>
-          <w:rFonts w:cstheme="minorHAnsi"/>
-          <w:sz w:val="28"/>
-          <w:szCs w:val="28"/>
-          <w:rtl/>
-        </w:rPr>
-      </w:pPr>
-      <w:r>
-        <w:rPr>
-          <w:rFonts w:cstheme="minorHAnsi"/>
-          <w:sz w:val="28"/>
-          <w:szCs w:val="28"/>
-          <w:rtl/>
-        </w:rPr>
-        <w:br/>
-      </w:r>
-    </w:p>
-    <w:p>
-      <w:pPr>
-        <w:rPr>
-          <w:rFonts w:cstheme="minorHAnsi"/>
-          <w:b/>
-          <w:bCs/>
-          <w:sz w:val="24"/>
-          <w:szCs w:val="24"/>
         </w:rPr>
       </w:pPr>
     </w:p>

</xml_diff>